<commit_message>
ratter lidt i normalising
</commit_message>
<xml_diff>
--- a/modeller, dokumenter/normalformer.docx
+++ b/modeller, dokumenter/normalformer.docx
@@ -39,441 +39,394 @@
       <w:r>
         <w:t xml:space="preserve"> – værdiger, og vil ikke tabe nogle data.</w:t>
       </w:r>
-    </w:p>
-    <w:p>
-      <w:r>
-        <w:t xml:space="preserve">Vores tabeller til </w:t>
-      </w:r>
-      <w:proofErr w:type="spellStart"/>
-      <w:r>
-        <w:t>FFS</w:t>
-      </w:r>
-      <w:proofErr w:type="spellEnd"/>
-      <w:r>
-        <w:t>:</w:t>
-      </w:r>
-    </w:p>
-    <w:p>
-      <w:r>
-        <w:t xml:space="preserve">Låntilbud: </w:t>
-      </w:r>
-      <w:proofErr w:type="spellStart"/>
-      <w:r>
-        <w:t>låntulbud</w:t>
-      </w:r>
-      <w:proofErr w:type="spellEnd"/>
-      <w:r>
-        <w:t xml:space="preserve"> </w:t>
-      </w:r>
-      <w:proofErr w:type="spellStart"/>
-      <w:proofErr w:type="gramStart"/>
-      <w:r>
-        <w:t>id,</w:t>
-      </w:r>
-      <w:r>
-        <w:t>Dato</w:t>
-      </w:r>
-      <w:proofErr w:type="spellEnd"/>
-      <w:proofErr w:type="gramEnd"/>
-      <w:r>
-        <w:t xml:space="preserve">, </w:t>
-      </w:r>
-      <w:proofErr w:type="spellStart"/>
-      <w:r>
-        <w:t>FørsteBeløb</w:t>
-      </w:r>
-      <w:proofErr w:type="spellEnd"/>
-      <w:r>
-        <w:t xml:space="preserve">, </w:t>
-      </w:r>
-      <w:proofErr w:type="spellStart"/>
-      <w:r>
-        <w:t>måndbeløb</w:t>
-      </w:r>
-      <w:proofErr w:type="spellEnd"/>
-      <w:r>
-        <w:t xml:space="preserve"> </w:t>
-      </w:r>
-      <w:r>
-        <w:t>,</w:t>
-      </w:r>
-      <w:r>
-        <w:t xml:space="preserve"> kunde</w:t>
-      </w:r>
-      <w:r>
-        <w:t>navn,</w:t>
-      </w:r>
-      <w:r>
-        <w:t xml:space="preserve"> </w:t>
-      </w:r>
-      <w:proofErr w:type="spellStart"/>
-      <w:r>
-        <w:t>Kunde</w:t>
-      </w:r>
-      <w:r>
-        <w:t>Addresse,</w:t>
-      </w:r>
-      <w:r>
-        <w:t>Kunde</w:t>
-      </w:r>
-      <w:r>
-        <w:t>t</w:t>
-      </w:r>
-      <w:r>
-        <w:t>lf</w:t>
-      </w:r>
-      <w:proofErr w:type="spellEnd"/>
-      <w:r>
-        <w:t xml:space="preserve">, </w:t>
-      </w:r>
-      <w:proofErr w:type="spellStart"/>
-      <w:r>
-        <w:t>Kund</w:t>
-      </w:r>
-      <w:r>
-        <w:t>CPN</w:t>
-      </w:r>
-      <w:proofErr w:type="spellEnd"/>
-      <w:r>
-        <w:t xml:space="preserve">, </w:t>
-      </w:r>
-      <w:r>
-        <w:t>Kundebedømmelse</w:t>
-      </w:r>
-      <w:r>
-        <w:t xml:space="preserve">, bilsælgernavn, </w:t>
-      </w:r>
-      <w:proofErr w:type="spellStart"/>
-      <w:r>
-        <w:t>bilsælgeraddresse</w:t>
-      </w:r>
-      <w:proofErr w:type="spellEnd"/>
-      <w:r>
-        <w:t>,</w:t>
-      </w:r>
-      <w:r>
-        <w:t xml:space="preserve"> </w:t>
-      </w:r>
-      <w:proofErr w:type="spellStart"/>
-      <w:r>
-        <w:t>renteset,bank</w:t>
-      </w:r>
-      <w:proofErr w:type="spellEnd"/>
-      <w:r>
-        <w:t xml:space="preserve"> navn, </w:t>
-      </w:r>
-      <w:proofErr w:type="spellStart"/>
-      <w:r>
-        <w:t>banktlf</w:t>
-      </w:r>
-      <w:proofErr w:type="spellEnd"/>
-      <w:r>
-        <w:t xml:space="preserve"> , </w:t>
-      </w:r>
-      <w:proofErr w:type="spellStart"/>
-      <w:r>
-        <w:t>bilnavn</w:t>
-      </w:r>
-      <w:proofErr w:type="spellEnd"/>
-      <w:r>
-        <w:t>, bilpris</w:t>
-      </w:r>
-    </w:p>
-    <w:p>
-      <w:r>
-        <w:t>1</w:t>
-      </w:r>
-      <w:r>
-        <w:t>.</w:t>
-      </w:r>
-      <w:r>
-        <w:t>NF:</w:t>
-      </w:r>
-    </w:p>
-    <w:p>
-      <w:r>
-        <w:t xml:space="preserve">I lånetilbud </w:t>
-      </w:r>
-      <w:proofErr w:type="spellStart"/>
-      <w:r>
-        <w:t>table</w:t>
-      </w:r>
-      <w:proofErr w:type="spellEnd"/>
-      <w:r>
-        <w:t xml:space="preserve"> vi har data redundans </w:t>
-      </w:r>
-      <w:r>
-        <w:t xml:space="preserve">i den løsning vi laver ikke flere </w:t>
-      </w:r>
-      <w:r>
-        <w:t>tabel,</w:t>
-      </w:r>
-      <w:r>
-        <w:t xml:space="preserve"> men bare laver flere rækker til den. den skaber mere redundans.</w:t>
-      </w:r>
-    </w:p>
-    <w:p>
-      <w:r>
-        <w:t>2.</w:t>
-      </w:r>
-      <w:r>
-        <w:t>NF</w:t>
-      </w:r>
-    </w:p>
-    <w:p>
-      <w:r>
-        <w:t xml:space="preserve">Alle attributter skal være fuld afhængig PK som den er </w:t>
-      </w:r>
-      <w:proofErr w:type="spellStart"/>
-      <w:r>
-        <w:t>låntilbudid</w:t>
-      </w:r>
-      <w:proofErr w:type="spellEnd"/>
-      <w:r>
-        <w:t xml:space="preserve"> </w:t>
-      </w:r>
-      <w:r>
-        <w:t>her, så</w:t>
-      </w:r>
-      <w:r>
-        <w:t xml:space="preserve"> vil laver flere taber.</w:t>
-      </w:r>
-    </w:p>
-    <w:p>
-      <w:r>
-        <w:t xml:space="preserve">Låntilbud: </w:t>
-      </w:r>
-      <w:proofErr w:type="spellStart"/>
-      <w:r>
-        <w:t>låntulbud</w:t>
-      </w:r>
-      <w:r>
-        <w:t>I</w:t>
-      </w:r>
-      <w:r>
-        <w:t>d</w:t>
-      </w:r>
-      <w:proofErr w:type="spellEnd"/>
-      <w:r>
-        <w:t>,</w:t>
-      </w:r>
-      <w:r>
-        <w:t xml:space="preserve"> </w:t>
-      </w:r>
-      <w:r>
-        <w:t>Dato, Første</w:t>
-      </w:r>
-      <w:r>
-        <w:t>b</w:t>
-      </w:r>
-      <w:r>
-        <w:t xml:space="preserve">eløb, </w:t>
-      </w:r>
-      <w:r>
-        <w:t>afdrag,</w:t>
-      </w:r>
-      <w:r>
-        <w:t xml:space="preserve"> </w:t>
-      </w:r>
-      <w:proofErr w:type="spellStart"/>
-      <w:r>
-        <w:t>KundID</w:t>
-      </w:r>
-      <w:proofErr w:type="spellEnd"/>
-      <w:r>
-        <w:t>,</w:t>
-      </w:r>
-      <w:r>
-        <w:t xml:space="preserve"> </w:t>
-      </w:r>
-      <w:proofErr w:type="spellStart"/>
-      <w:r>
-        <w:t>BilsælgerID</w:t>
-      </w:r>
-      <w:proofErr w:type="spellEnd"/>
-      <w:r>
-        <w:t>,</w:t>
-      </w:r>
-      <w:r>
-        <w:t xml:space="preserve"> </w:t>
-      </w:r>
-      <w:proofErr w:type="spellStart"/>
-      <w:r>
-        <w:t>RKI</w:t>
-      </w:r>
-      <w:proofErr w:type="spellEnd"/>
-      <w:r>
-        <w:t>,</w:t>
-      </w:r>
-      <w:r>
-        <w:t xml:space="preserve"> </w:t>
-      </w:r>
-      <w:proofErr w:type="spellStart"/>
-      <w:r>
-        <w:t>BankId</w:t>
-      </w:r>
-      <w:proofErr w:type="spellEnd"/>
-      <w:r>
-        <w:t>,</w:t>
-      </w:r>
-      <w:r>
-        <w:t xml:space="preserve"> </w:t>
-      </w:r>
-      <w:proofErr w:type="spellStart"/>
-      <w:r>
-        <w:t>BilId</w:t>
-      </w:r>
-      <w:proofErr w:type="spellEnd"/>
-    </w:p>
-    <w:p>
-      <w:r>
-        <w:t>Kunde:</w:t>
-      </w:r>
-      <w:r>
-        <w:t xml:space="preserve"> </w:t>
-      </w:r>
-      <w:proofErr w:type="spellStart"/>
-      <w:r>
-        <w:t>KundI</w:t>
-      </w:r>
-      <w:r>
-        <w:t>d</w:t>
-      </w:r>
-      <w:proofErr w:type="spellEnd"/>
-      <w:r>
-        <w:t>,</w:t>
-      </w:r>
-      <w:r>
-        <w:t xml:space="preserve"> navn,</w:t>
-      </w:r>
-      <w:r>
-        <w:t xml:space="preserve"> </w:t>
-      </w:r>
-      <w:r>
-        <w:t>Adresse</w:t>
-      </w:r>
-      <w:r>
-        <w:t>,</w:t>
-      </w:r>
-      <w:r>
-        <w:t xml:space="preserve"> </w:t>
-      </w:r>
-      <w:r>
-        <w:t>t</w:t>
-      </w:r>
-      <w:r>
-        <w:t>lf.</w:t>
-      </w:r>
-      <w:r>
-        <w:t xml:space="preserve">, </w:t>
-      </w:r>
-      <w:proofErr w:type="spellStart"/>
-      <w:r>
-        <w:t>CPN</w:t>
-      </w:r>
-      <w:proofErr w:type="spellEnd"/>
-      <w:r>
-        <w:t>.</w:t>
-      </w:r>
-    </w:p>
-    <w:p>
-      <w:proofErr w:type="spellStart"/>
-      <w:r>
-        <w:t>BilSælger</w:t>
-      </w:r>
-      <w:proofErr w:type="spellEnd"/>
-      <w:r>
-        <w:t xml:space="preserve">: </w:t>
-      </w:r>
-      <w:proofErr w:type="spellStart"/>
-      <w:r>
-        <w:t>BilsælgerI</w:t>
-      </w:r>
-      <w:r>
-        <w:t>d</w:t>
-      </w:r>
-      <w:proofErr w:type="spellEnd"/>
-      <w:r>
-        <w:t xml:space="preserve">, </w:t>
-      </w:r>
-      <w:r>
-        <w:t>navn, Adresse</w:t>
-      </w:r>
-    </w:p>
-    <w:p>
-      <w:proofErr w:type="spellStart"/>
-      <w:r>
-        <w:t>RKI</w:t>
-      </w:r>
-      <w:proofErr w:type="spellEnd"/>
-      <w:r>
-        <w:t xml:space="preserve">: </w:t>
-      </w:r>
-      <w:proofErr w:type="spellStart"/>
-      <w:r>
-        <w:t>RKI</w:t>
-      </w:r>
-      <w:proofErr w:type="spellEnd"/>
-      <w:r>
-        <w:t xml:space="preserve">, </w:t>
-      </w:r>
-      <w:r>
-        <w:t>Kundebedømmelse</w:t>
-      </w:r>
-    </w:p>
-    <w:p>
-      <w:r>
-        <w:t xml:space="preserve">Bank: </w:t>
-      </w:r>
-      <w:proofErr w:type="spellStart"/>
-      <w:r>
-        <w:t>BankId</w:t>
-      </w:r>
-      <w:proofErr w:type="spellEnd"/>
-      <w:r>
-        <w:t xml:space="preserve">, </w:t>
-      </w:r>
-      <w:r>
-        <w:t xml:space="preserve">Renteset, navn, </w:t>
-      </w:r>
-      <w:proofErr w:type="spellStart"/>
-      <w:r>
-        <w:t>tlf</w:t>
-      </w:r>
-      <w:proofErr w:type="spellEnd"/>
-      <w:r>
-        <w:t xml:space="preserve"> </w:t>
-      </w:r>
-    </w:p>
-    <w:p>
-      <w:r>
-        <w:t xml:space="preserve">Bil: </w:t>
-      </w:r>
-      <w:proofErr w:type="spellStart"/>
-      <w:r>
-        <w:t>BilId</w:t>
-      </w:r>
-      <w:proofErr w:type="spellEnd"/>
-      <w:r>
-        <w:t xml:space="preserve">, </w:t>
-      </w:r>
-      <w:r>
-        <w:t>pris, navn</w:t>
-      </w:r>
-    </w:p>
-    <w:p>
-      <w:r>
-        <w:t>3. NF</w:t>
-      </w:r>
-    </w:p>
-    <w:p>
-      <w:r>
-        <w:t>Det skal ikke være nogle afhængigheder mellem FK</w:t>
-      </w:r>
       <w:bookmarkStart w:id="0" w:name="_GoBack"/>
       <w:bookmarkEnd w:id="0"/>
-      <w:r>
-        <w:t xml:space="preserve"> og ikke PK attributter. Vil har ikke den her problem</w:t>
+    </w:p>
+    <w:p>
+      <w:r>
+        <w:t xml:space="preserve">Vores tabeller til </w:t>
+      </w:r>
+      <w:proofErr w:type="spellStart"/>
+      <w:r>
+        <w:t>FFS</w:t>
+      </w:r>
+      <w:proofErr w:type="spellEnd"/>
+      <w:r>
+        <w:t>:</w:t>
+      </w:r>
+    </w:p>
+    <w:p>
+      <w:r>
+        <w:t xml:space="preserve">Låntilbud: </w:t>
+      </w:r>
+      <w:proofErr w:type="spellStart"/>
+      <w:r>
+        <w:t>låntulbud</w:t>
+      </w:r>
+      <w:proofErr w:type="spellEnd"/>
+      <w:r>
+        <w:t xml:space="preserve"> </w:t>
+      </w:r>
+      <w:proofErr w:type="spellStart"/>
+      <w:proofErr w:type="gramStart"/>
+      <w:r>
+        <w:t>id,</w:t>
+      </w:r>
+      <w:r>
+        <w:t>Dato</w:t>
+      </w:r>
+      <w:proofErr w:type="spellEnd"/>
+      <w:proofErr w:type="gramEnd"/>
+      <w:r>
+        <w:t xml:space="preserve">, </w:t>
+      </w:r>
+      <w:proofErr w:type="spellStart"/>
+      <w:r>
+        <w:t>FørsteBeløb</w:t>
+      </w:r>
+      <w:proofErr w:type="spellEnd"/>
+      <w:r>
+        <w:t xml:space="preserve">, </w:t>
+      </w:r>
+      <w:proofErr w:type="spellStart"/>
+      <w:r>
+        <w:t>måndbeløb</w:t>
+      </w:r>
+      <w:proofErr w:type="spellEnd"/>
+      <w:r>
+        <w:t xml:space="preserve"> </w:t>
+      </w:r>
+      <w:r>
+        <w:t>,</w:t>
+      </w:r>
+      <w:r>
+        <w:t xml:space="preserve"> kunde</w:t>
+      </w:r>
+      <w:r>
+        <w:t>navn,</w:t>
+      </w:r>
+      <w:r>
+        <w:t xml:space="preserve"> </w:t>
+      </w:r>
+      <w:proofErr w:type="spellStart"/>
+      <w:r>
+        <w:t>Kunde</w:t>
+      </w:r>
+      <w:r>
+        <w:t>Addresse,</w:t>
+      </w:r>
+      <w:r>
+        <w:t>Kunde</w:t>
+      </w:r>
+      <w:r>
+        <w:t>t</w:t>
+      </w:r>
+      <w:r>
+        <w:t>lf</w:t>
+      </w:r>
+      <w:proofErr w:type="spellEnd"/>
+      <w:r>
+        <w:t xml:space="preserve">, </w:t>
+      </w:r>
+      <w:proofErr w:type="spellStart"/>
+      <w:r>
+        <w:t>KundCPN</w:t>
+      </w:r>
+      <w:proofErr w:type="spellEnd"/>
+      <w:r>
+        <w:t xml:space="preserve">, </w:t>
+      </w:r>
+      <w:r>
+        <w:t xml:space="preserve">Kundebedømmelse, bilsælgernavn, </w:t>
+      </w:r>
+      <w:proofErr w:type="spellStart"/>
+      <w:r>
+        <w:t>bilsælgeraddresse</w:t>
+      </w:r>
+      <w:proofErr w:type="spellEnd"/>
+      <w:r>
+        <w:t>,</w:t>
+      </w:r>
+      <w:r>
+        <w:t xml:space="preserve"> </w:t>
+      </w:r>
+      <w:proofErr w:type="spellStart"/>
+      <w:r>
+        <w:t>renteset,bank</w:t>
+      </w:r>
+      <w:proofErr w:type="spellEnd"/>
+      <w:r>
+        <w:t xml:space="preserve"> navn, </w:t>
+      </w:r>
+      <w:proofErr w:type="spellStart"/>
+      <w:r>
+        <w:t>banktlf</w:t>
+      </w:r>
+      <w:proofErr w:type="spellEnd"/>
+      <w:r>
+        <w:t xml:space="preserve"> , </w:t>
+      </w:r>
+      <w:proofErr w:type="spellStart"/>
+      <w:r>
+        <w:t>bilnavn</w:t>
+      </w:r>
+      <w:proofErr w:type="spellEnd"/>
+      <w:r>
+        <w:t>, bilpris</w:t>
+      </w:r>
+    </w:p>
+    <w:p>
+      <w:r>
+        <w:t>1</w:t>
+      </w:r>
+      <w:r>
+        <w:t>.</w:t>
+      </w:r>
+      <w:r>
+        <w:t>NF:</w:t>
+      </w:r>
+    </w:p>
+    <w:p>
+      <w:r>
+        <w:t xml:space="preserve">I lånetilbud </w:t>
+      </w:r>
+      <w:proofErr w:type="spellStart"/>
+      <w:r>
+        <w:t>table</w:t>
+      </w:r>
+      <w:proofErr w:type="spellEnd"/>
+      <w:r>
+        <w:t xml:space="preserve"> vi har data redundans </w:t>
+      </w:r>
+      <w:r>
+        <w:t xml:space="preserve">i den løsning vi laver ikke flere </w:t>
+      </w:r>
+      <w:r>
+        <w:t>tabel,</w:t>
+      </w:r>
+      <w:r>
+        <w:t xml:space="preserve"> men bare laver flere rækker til den. den skaber mere redundans.</w:t>
+      </w:r>
+    </w:p>
+    <w:p>
+      <w:r>
+        <w:t>2.</w:t>
+      </w:r>
+      <w:r>
+        <w:t>NF</w:t>
+      </w:r>
+    </w:p>
+    <w:p>
+      <w:r>
+        <w:t xml:space="preserve">Alle attributter skal være fuld afhængig PK som den er </w:t>
+      </w:r>
+      <w:proofErr w:type="spellStart"/>
+      <w:r>
+        <w:t>låntilbudid</w:t>
+      </w:r>
+      <w:proofErr w:type="spellEnd"/>
+      <w:r>
+        <w:t xml:space="preserve"> </w:t>
+      </w:r>
+      <w:r>
+        <w:t>her, så</w:t>
+      </w:r>
+      <w:r>
+        <w:t xml:space="preserve"> vil laver flere taber.</w:t>
+      </w:r>
+    </w:p>
+    <w:p>
+      <w:r>
+        <w:t xml:space="preserve">Låntilbud: </w:t>
+      </w:r>
+      <w:proofErr w:type="spellStart"/>
+      <w:r>
+        <w:t>låntulbudId</w:t>
+      </w:r>
+      <w:proofErr w:type="spellEnd"/>
+      <w:r>
+        <w:t xml:space="preserve">, Dato, Førstebeløb, </w:t>
+      </w:r>
+      <w:r>
+        <w:t>afdrag,</w:t>
+      </w:r>
+      <w:r>
+        <w:t xml:space="preserve"> </w:t>
+      </w:r>
+      <w:proofErr w:type="spellStart"/>
+      <w:r>
+        <w:t>Kund</w:t>
+      </w:r>
+      <w:r>
+        <w:t>tlf</w:t>
+      </w:r>
+      <w:proofErr w:type="spellEnd"/>
+      <w:r>
+        <w:t>,</w:t>
+      </w:r>
+      <w:r>
+        <w:t xml:space="preserve"> </w:t>
+      </w:r>
+      <w:proofErr w:type="spellStart"/>
+      <w:r>
+        <w:t>BilsælgerID</w:t>
+      </w:r>
+      <w:proofErr w:type="spellEnd"/>
+      <w:r>
+        <w:t>,</w:t>
+      </w:r>
+      <w:r>
+        <w:t xml:space="preserve"> </w:t>
+      </w:r>
+      <w:proofErr w:type="spellStart"/>
+      <w:r>
+        <w:t>RKI</w:t>
+      </w:r>
+      <w:proofErr w:type="spellEnd"/>
+      <w:r>
+        <w:t>,</w:t>
+      </w:r>
+      <w:r>
+        <w:t xml:space="preserve"> </w:t>
+      </w:r>
+      <w:proofErr w:type="spellStart"/>
+      <w:r>
+        <w:t>BankId</w:t>
+      </w:r>
+      <w:proofErr w:type="spellEnd"/>
+      <w:r>
+        <w:t>,</w:t>
+      </w:r>
+      <w:r>
+        <w:t xml:space="preserve"> </w:t>
+      </w:r>
+      <w:proofErr w:type="spellStart"/>
+      <w:r>
+        <w:t>BilId</w:t>
+      </w:r>
+      <w:proofErr w:type="spellEnd"/>
+    </w:p>
+    <w:p>
+      <w:r>
+        <w:t>Kunde:</w:t>
+      </w:r>
+      <w:r>
+        <w:t xml:space="preserve"> </w:t>
+      </w:r>
+      <w:r>
+        <w:t>navn,</w:t>
+      </w:r>
+      <w:r>
+        <w:t xml:space="preserve"> </w:t>
+      </w:r>
+      <w:r>
+        <w:t>Adresse</w:t>
+      </w:r>
+      <w:r>
+        <w:t>,</w:t>
+      </w:r>
+      <w:r>
+        <w:t xml:space="preserve"> </w:t>
+      </w:r>
+      <w:r>
+        <w:t>t</w:t>
+      </w:r>
+      <w:r>
+        <w:t>lf.</w:t>
+      </w:r>
+      <w:r>
+        <w:t xml:space="preserve">, </w:t>
+      </w:r>
+      <w:proofErr w:type="spellStart"/>
+      <w:r>
+        <w:t>CPN</w:t>
+      </w:r>
+      <w:proofErr w:type="spellEnd"/>
+      <w:r>
+        <w:t>.</w:t>
+      </w:r>
+    </w:p>
+    <w:p>
+      <w:proofErr w:type="spellStart"/>
+      <w:r>
+        <w:t>BilSælger</w:t>
+      </w:r>
+      <w:proofErr w:type="spellEnd"/>
+      <w:r>
+        <w:t xml:space="preserve">: </w:t>
+      </w:r>
+      <w:proofErr w:type="spellStart"/>
+      <w:r>
+        <w:t>BilsælgerI</w:t>
+      </w:r>
+      <w:r>
+        <w:t>d</w:t>
+      </w:r>
+      <w:proofErr w:type="spellEnd"/>
+      <w:r>
+        <w:t>, navn, Adresse</w:t>
+      </w:r>
+    </w:p>
+    <w:p>
+      <w:proofErr w:type="spellStart"/>
+      <w:r>
+        <w:t>RKI</w:t>
+      </w:r>
+      <w:proofErr w:type="spellEnd"/>
+      <w:r>
+        <w:t xml:space="preserve">: </w:t>
+      </w:r>
+      <w:proofErr w:type="spellStart"/>
+      <w:r>
+        <w:t>RKI</w:t>
+      </w:r>
+      <w:proofErr w:type="spellEnd"/>
+      <w:r>
+        <w:t>, Kundebedømmelse</w:t>
+      </w:r>
+    </w:p>
+    <w:p>
+      <w:r>
+        <w:t xml:space="preserve">Bank: </w:t>
+      </w:r>
+      <w:proofErr w:type="spellStart"/>
+      <w:r>
+        <w:t>BankId</w:t>
+      </w:r>
+      <w:proofErr w:type="spellEnd"/>
+      <w:r>
+        <w:t xml:space="preserve">, Renteset, navn, </w:t>
+      </w:r>
+      <w:proofErr w:type="spellStart"/>
+      <w:r>
+        <w:t>tlf</w:t>
+      </w:r>
+      <w:proofErr w:type="spellEnd"/>
+      <w:r>
+        <w:t xml:space="preserve"> </w:t>
+      </w:r>
+    </w:p>
+    <w:p>
+      <w:r>
+        <w:t xml:space="preserve">Bil: </w:t>
+      </w:r>
+      <w:proofErr w:type="spellStart"/>
+      <w:r>
+        <w:t>BilId</w:t>
+      </w:r>
+      <w:proofErr w:type="spellEnd"/>
+      <w:r>
+        <w:t>, pris, navn</w:t>
+      </w:r>
+    </w:p>
+    <w:p>
+      <w:r>
+        <w:t>3. NF</w:t>
+      </w:r>
+    </w:p>
+    <w:p>
+      <w:r>
+        <w:t>Det skal ikke være nogle afhængigheder mellem FK og ikke PK attributter. Vil har ikke den her problem</w:t>
       </w:r>
     </w:p>
     <w:p/>

</xml_diff>

<commit_message>
tilføjer sælger table på normel former
</commit_message>
<xml_diff>
--- a/modeller, dokumenter/normalformer.docx
+++ b/modeller, dokumenter/normalformer.docx
@@ -151,6 +151,9 @@
       <w:r>
         <w:t>, bilpris</w:t>
       </w:r>
+      <w:r>
+        <w:t>, sælgernavn</w:t>
+      </w:r>
     </w:p>
     <w:p>
       <w:r>
@@ -269,50 +272,53 @@
         <w:t>BilId</w:t>
       </w:r>
       <w:proofErr w:type="spellEnd"/>
-    </w:p>
-    <w:p>
-      <w:r>
-        <w:t>Kunde:</w:t>
-      </w:r>
-      <w:r>
-        <w:t xml:space="preserve"> </w:t>
-      </w:r>
-      <w:r>
-        <w:t>navn,</w:t>
-      </w:r>
-      <w:r>
-        <w:t xml:space="preserve"> </w:t>
-      </w:r>
-      <w:r>
-        <w:t>Adresse</w:t>
-      </w:r>
-      <w:r>
-        <w:t>,</w:t>
-      </w:r>
-      <w:r>
-        <w:t xml:space="preserve"> </w:t>
-      </w:r>
-      <w:r>
-        <w:t>t</w:t>
-      </w:r>
-      <w:r>
-        <w:t>lf.</w:t>
-      </w:r>
-      <w:r>
-        <w:t xml:space="preserve">, </w:t>
-      </w:r>
-      <w:proofErr w:type="spellStart"/>
-      <w:r>
-        <w:t>CPN</w:t>
-      </w:r>
-      <w:proofErr w:type="spellEnd"/>
-      <w:r>
-        <w:t>.</w:t>
-      </w:r>
-    </w:p>
-    <w:p>
+      <w:r>
+        <w:t>, sælgerid</w:t>
+      </w:r>
       <w:bookmarkStart w:id="0" w:name="_GoBack"/>
       <w:bookmarkEnd w:id="0"/>
+    </w:p>
+    <w:p>
+      <w:r>
+        <w:t>Kunde:</w:t>
+      </w:r>
+      <w:r>
+        <w:t xml:space="preserve"> </w:t>
+      </w:r>
+      <w:r>
+        <w:t>navn,</w:t>
+      </w:r>
+      <w:r>
+        <w:t xml:space="preserve"> </w:t>
+      </w:r>
+      <w:r>
+        <w:t>Adresse</w:t>
+      </w:r>
+      <w:r>
+        <w:t>,</w:t>
+      </w:r>
+      <w:r>
+        <w:t xml:space="preserve"> </w:t>
+      </w:r>
+      <w:r>
+        <w:t>t</w:t>
+      </w:r>
+      <w:r>
+        <w:t>lf.</w:t>
+      </w:r>
+      <w:r>
+        <w:t xml:space="preserve">, </w:t>
+      </w:r>
+      <w:proofErr w:type="spellStart"/>
+      <w:r>
+        <w:t>CPN</w:t>
+      </w:r>
+      <w:proofErr w:type="spellEnd"/>
+      <w:r>
+        <w:t>.</w:t>
+      </w:r>
+    </w:p>
+    <w:p>
       <w:r>
         <w:t xml:space="preserve">Bil: </w:t>
       </w:r>
@@ -323,6 +329,11 @@
       <w:proofErr w:type="spellEnd"/>
       <w:r>
         <w:t>, pris, navn</w:t>
+      </w:r>
+    </w:p>
+    <w:p>
+      <w:r>
+        <w:t>Sælger: id, navn</w:t>
       </w:r>
     </w:p>
     <w:p>

</xml_diff>

<commit_message>
ændring på data model
</commit_message>
<xml_diff>
--- a/modeller, dokumenter/normalformer.docx
+++ b/modeller, dokumenter/normalformer.docx
@@ -154,129 +154,137 @@
       <w:r>
         <w:t>, sælgernavn</w:t>
       </w:r>
-    </w:p>
-    <w:p>
-      <w:r>
-        <w:t>1</w:t>
-      </w:r>
-      <w:r>
-        <w:t>.</w:t>
-      </w:r>
-      <w:r>
-        <w:t>NF:</w:t>
-      </w:r>
-    </w:p>
-    <w:p>
-      <w:r>
-        <w:t xml:space="preserve">I lånetilbud </w:t>
-      </w:r>
-      <w:proofErr w:type="spellStart"/>
-      <w:r>
-        <w:t>table</w:t>
-      </w:r>
-      <w:proofErr w:type="spellEnd"/>
-      <w:r>
-        <w:t xml:space="preserve"> vi har data redundans </w:t>
-      </w:r>
-      <w:r>
-        <w:t xml:space="preserve">i den løsning vi laver ikke flere </w:t>
-      </w:r>
-      <w:r>
-        <w:t>tabel,</w:t>
-      </w:r>
-      <w:r>
-        <w:t xml:space="preserve"> men bare laver flere rækker til den. den skaber mere redundans.</w:t>
-      </w:r>
-    </w:p>
-    <w:p>
-      <w:r>
-        <w:t>2.</w:t>
-      </w:r>
-      <w:r>
-        <w:t>NF</w:t>
-      </w:r>
-    </w:p>
-    <w:p>
-      <w:r>
-        <w:t xml:space="preserve">Alle attributter skal være fuld afhængig PK som den er </w:t>
-      </w:r>
-      <w:proofErr w:type="spellStart"/>
-      <w:r>
-        <w:t>låntilbudid</w:t>
-      </w:r>
-      <w:proofErr w:type="spellEnd"/>
-      <w:r>
-        <w:t xml:space="preserve"> </w:t>
-      </w:r>
-      <w:r>
-        <w:t>her, så</w:t>
-      </w:r>
-      <w:r>
-        <w:t xml:space="preserve"> vil laver flere taber.</w:t>
-      </w:r>
-    </w:p>
-    <w:p>
-      <w:r>
-        <w:t xml:space="preserve">Låntilbud: </w:t>
-      </w:r>
-      <w:proofErr w:type="spellStart"/>
-      <w:r>
-        <w:t>låntulbudId</w:t>
-      </w:r>
-      <w:proofErr w:type="spellEnd"/>
-      <w:r>
-        <w:t xml:space="preserve">, Dato, Førstebeløb, </w:t>
-      </w:r>
-      <w:r>
-        <w:t>afdrag,</w:t>
-      </w:r>
-      <w:r>
-        <w:t xml:space="preserve"> </w:t>
-      </w:r>
-      <w:proofErr w:type="spellStart"/>
-      <w:r>
-        <w:t>Kund</w:t>
-      </w:r>
-      <w:r>
-        <w:t>tlf</w:t>
-      </w:r>
-      <w:proofErr w:type="spellEnd"/>
-      <w:r>
-        <w:t>,</w:t>
-      </w:r>
-      <w:r>
-        <w:t xml:space="preserve"> </w:t>
-      </w:r>
-      <w:proofErr w:type="spellStart"/>
-      <w:r>
-        <w:t>RKI</w:t>
-      </w:r>
-      <w:proofErr w:type="spellEnd"/>
-      <w:r>
-        <w:t>,</w:t>
-      </w:r>
-      <w:r>
-        <w:t xml:space="preserve"> </w:t>
-      </w:r>
-      <w:r>
-        <w:t>Renteset</w:t>
-      </w:r>
-      <w:r>
-        <w:t>,</w:t>
-      </w:r>
-      <w:r>
-        <w:t xml:space="preserve"> </w:t>
-      </w:r>
-      <w:proofErr w:type="spellStart"/>
-      <w:r>
-        <w:t>BilId</w:t>
-      </w:r>
-      <w:proofErr w:type="spellEnd"/>
-      <w:r>
-        <w:t>, sælgerid</w:t>
+      <w:r>
+        <w:t xml:space="preserve">, </w:t>
       </w:r>
       <w:bookmarkStart w:id="0" w:name="_GoBack"/>
       <w:bookmarkEnd w:id="0"/>
+      <w:proofErr w:type="spellStart"/>
+      <w:r>
+        <w:t>chaf</w:t>
+      </w:r>
+      <w:proofErr w:type="spellEnd"/>
+    </w:p>
+    <w:p>
+      <w:r>
+        <w:t>1</w:t>
+      </w:r>
+      <w:r>
+        <w:t>.</w:t>
+      </w:r>
+      <w:r>
+        <w:t>NF:</w:t>
+      </w:r>
+    </w:p>
+    <w:p>
+      <w:r>
+        <w:t xml:space="preserve">I lånetilbud </w:t>
+      </w:r>
+      <w:proofErr w:type="spellStart"/>
+      <w:r>
+        <w:t>table</w:t>
+      </w:r>
+      <w:proofErr w:type="spellEnd"/>
+      <w:r>
+        <w:t xml:space="preserve"> vi har data redundans </w:t>
+      </w:r>
+      <w:r>
+        <w:t xml:space="preserve">i den løsning vi laver ikke flere </w:t>
+      </w:r>
+      <w:r>
+        <w:t>tabel,</w:t>
+      </w:r>
+      <w:r>
+        <w:t xml:space="preserve"> men bare laver flere rækker til den. den skaber mere redundans.</w:t>
+      </w:r>
+    </w:p>
+    <w:p>
+      <w:r>
+        <w:t>2.</w:t>
+      </w:r>
+      <w:r>
+        <w:t>NF</w:t>
+      </w:r>
+    </w:p>
+    <w:p>
+      <w:r>
+        <w:t xml:space="preserve">Alle attributter skal være fuld afhængig PK som den er </w:t>
+      </w:r>
+      <w:proofErr w:type="spellStart"/>
+      <w:r>
+        <w:t>låntilbudid</w:t>
+      </w:r>
+      <w:proofErr w:type="spellEnd"/>
+      <w:r>
+        <w:t xml:space="preserve"> </w:t>
+      </w:r>
+      <w:r>
+        <w:t>her, så</w:t>
+      </w:r>
+      <w:r>
+        <w:t xml:space="preserve"> vil laver flere taber.</w:t>
+      </w:r>
+    </w:p>
+    <w:p>
+      <w:r>
+        <w:t xml:space="preserve">Låntilbud: </w:t>
+      </w:r>
+      <w:proofErr w:type="spellStart"/>
+      <w:r>
+        <w:t>låntulbudId</w:t>
+      </w:r>
+      <w:proofErr w:type="spellEnd"/>
+      <w:r>
+        <w:t xml:space="preserve">, Dato, Førstebeløb, </w:t>
+      </w:r>
+      <w:r>
+        <w:t>afdrag,</w:t>
+      </w:r>
+      <w:r>
+        <w:t xml:space="preserve"> </w:t>
+      </w:r>
+      <w:proofErr w:type="spellStart"/>
+      <w:r>
+        <w:t>Kund</w:t>
+      </w:r>
+      <w:r>
+        <w:t>tlf</w:t>
+      </w:r>
+      <w:proofErr w:type="spellEnd"/>
+      <w:r>
+        <w:t>,</w:t>
+      </w:r>
+      <w:r>
+        <w:t xml:space="preserve"> </w:t>
+      </w:r>
+      <w:proofErr w:type="spellStart"/>
+      <w:r>
+        <w:t>RKI</w:t>
+      </w:r>
+      <w:proofErr w:type="spellEnd"/>
+      <w:r>
+        <w:t>,</w:t>
+      </w:r>
+      <w:r>
+        <w:t xml:space="preserve"> </w:t>
+      </w:r>
+      <w:r>
+        <w:t>Renteset</w:t>
+      </w:r>
+      <w:r>
+        <w:t>,</w:t>
+      </w:r>
+      <w:r>
+        <w:t xml:space="preserve"> </w:t>
+      </w:r>
+      <w:proofErr w:type="spellStart"/>
+      <w:r>
+        <w:t>BilId</w:t>
+      </w:r>
+      <w:proofErr w:type="spellEnd"/>
+      <w:r>
+        <w:t>, sælgerid</w:t>
+      </w:r>
     </w:p>
     <w:p>
       <w:r>
@@ -333,8 +341,18 @@
     </w:p>
     <w:p>
       <w:r>
-        <w:t>Sælger: id, navn</w:t>
-      </w:r>
+        <w:t xml:space="preserve">Sælger: id, </w:t>
+      </w:r>
+      <w:proofErr w:type="spellStart"/>
+      <w:proofErr w:type="gramStart"/>
+      <w:r>
+        <w:t>navn</w:t>
+      </w:r>
+      <w:r>
+        <w:t>,chaf</w:t>
+      </w:r>
+      <w:proofErr w:type="spellEnd"/>
+      <w:proofErr w:type="gramEnd"/>
     </w:p>
     <w:p>
       <w:r>

</xml_diff>